<commit_message>
minor updates to mock exam text
</commit_message>
<xml_diff>
--- a/doc/intro/exams/mock_exam.docx
+++ b/doc/intro/exams/mock_exam.docx
@@ -506,13 +506,18 @@
           <w:ilvl w:val="0"/>
           <w:numId w:val="1"/>
         </w:numPr>
-        <w:jc w:val="both"/>
-      </w:pPr>
-      <w:r>
-        <w:t>S</w:t>
-      </w:r>
-      <w:r>
-        <w:t xml:space="preserve">ubmit your delivery as a </w:t>
+      </w:pPr>
+      <w:r>
+        <w:t xml:space="preserve">Submit your delivery in a different format than </w:t>
+      </w:r>
+      <w:r>
+        <w:rPr>
+          <w:i/>
+        </w:rPr>
+        <w:t>zip</w:t>
+      </w:r>
+      <w:r>
+        <w:t xml:space="preserve">. For example, if you submit a </w:t>
       </w:r>
       <w:proofErr w:type="spellStart"/>
       <w:r>
@@ -523,16 +528,25 @@
       </w:r>
       <w:proofErr w:type="spellEnd"/>
       <w:r>
-        <w:t xml:space="preserve"> file instead of a </w:t>
-      </w:r>
-      <w:r>
-        <w:rPr>
-          <w:i/>
-        </w:rPr>
-        <w:t>zip</w:t>
-      </w:r>
-      <w:r>
-        <w:t>.</w:t>
+        <w:t xml:space="preserve"> or </w:t>
+      </w:r>
+      <w:r>
+        <w:rPr>
+          <w:i/>
+        </w:rPr>
+        <w:t>a tar.gz</w:t>
+      </w:r>
+      <w:r>
+        <w:t xml:space="preserve"> format, then an examiner will give you an </w:t>
+      </w:r>
+      <w:r>
+        <w:rPr>
+          <w:b/>
+        </w:rPr>
+        <w:t>F</w:t>
+      </w:r>
+      <w:r>
+        <w:t xml:space="preserve"> without even opening such file.</w:t>
       </w:r>
     </w:p>
     <w:p>
@@ -556,6 +570,50 @@
       <w:r>
         <w:t xml:space="preserve"> good reasons for a larger file.</w:t>
       </w:r>
+      <w:r>
+        <w:t xml:space="preserve"> </w:t>
+      </w:r>
+      <w:r>
+        <w:t>Zipping the content of the “</w:t>
+      </w:r>
+      <w:r>
+        <w:rPr>
+          <w:i/>
+        </w:rPr>
+        <w:t>target</w:t>
+      </w:r>
+      <w:r>
+        <w:t>” folders is forbidden (so far the record is from a student that thought sending a 214MB zip file with all dependencies was a good idea…).</w:t>
+      </w:r>
+      <w:r>
+        <w:t xml:space="preserve"> You might want to run “</w:t>
+      </w:r>
+      <w:proofErr w:type="spellStart"/>
+      <w:r>
+        <w:rPr>
+          <w:i/>
+        </w:rPr>
+        <w:t>mvn</w:t>
+      </w:r>
+      <w:proofErr w:type="spellEnd"/>
+      <w:r>
+        <w:rPr>
+          <w:i/>
+        </w:rPr>
+        <w:t xml:space="preserve"> clean</w:t>
+      </w:r>
+      <w:r>
+        <w:t xml:space="preserve">” before crating your </w:t>
+      </w:r>
+      <w:r>
+        <w:rPr>
+          <w:i/>
+        </w:rPr>
+        <w:t>zip</w:t>
+      </w:r>
+      <w:r>
+        <w:t xml:space="preserve"> file.</w:t>
+      </w:r>
     </w:p>
     <w:p>
       <w:pPr>
@@ -567,10 +625,17 @@
         <w:jc w:val="both"/>
       </w:pPr>
       <w:r>
+        <w:lastRenderedPageBreak/>
         <w:t>I</w:t>
       </w:r>
       <w:r>
-        <w:t>f you use the library Lombok</w:t>
+        <w:t xml:space="preserve">f you use the library </w:t>
+      </w:r>
+      <w:r>
+        <w:rPr>
+          <w:i/>
+        </w:rPr>
+        <w:t>Lombok</w:t>
       </w:r>
       <w:r>
         <w:t>.</w:t>
@@ -589,17 +654,28 @@
         <w:jc w:val="both"/>
       </w:pPr>
       <w:r>
-        <w:lastRenderedPageBreak/>
         <w:t xml:space="preserve">Easy ways to get your grade </w:t>
       </w:r>
       <w:r>
+        <w:rPr>
+          <w:i/>
+        </w:rPr>
         <w:t xml:space="preserve">significantly </w:t>
       </w:r>
       <w:r>
+        <w:rPr>
+          <w:i/>
+        </w:rPr>
         <w:t>redu</w:t>
       </w:r>
       <w:r>
-        <w:t xml:space="preserve">ced (but not necessarily an </w:t>
+        <w:rPr>
+          <w:i/>
+        </w:rPr>
+        <w:t>ced</w:t>
+      </w:r>
+      <w:r>
+        <w:t xml:space="preserve"> (but not necessarily an </w:t>
       </w:r>
       <w:r>
         <w:rPr>
@@ -677,7 +753,7 @@
         <w:t>S</w:t>
       </w:r>
       <w:r>
-        <w:t>kip/miss any of the instructions in this document (e.g., how to name the zip file)</w:t>
+        <w:t>kip/miss any of the instructions in this document</w:t>
       </w:r>
       <w:r>
         <w:t>.</w:t>
@@ -690,16 +766,27 @@
           <w:ilvl w:val="0"/>
           <w:numId w:val="2"/>
         </w:numPr>
-        <w:jc w:val="both"/>
-      </w:pPr>
-      <w:r>
-        <w:t xml:space="preserve">Some of </w:t>
-      </w:r>
-      <w:r>
-        <w:t xml:space="preserve">the </w:t>
-      </w:r>
-      <w:r>
-        <w:t>requirements are only partially completed.</w:t>
+      </w:pPr>
+      <w:r>
+        <w:t xml:space="preserve">Your </w:t>
+      </w:r>
+      <w:r>
+        <w:rPr>
+          <w:i/>
+        </w:rPr>
+        <w:t>zip</w:t>
+      </w:r>
+      <w:r>
+        <w:t xml:space="preserve"> file is not named as instructed, e.g., submit something called </w:t>
+      </w:r>
+      <w:r>
+        <w:rPr>
+          <w:i/>
+        </w:rPr>
+        <w:t>exam.zip</w:t>
+      </w:r>
+      <w:r>
+        <w:t>.</w:t>
       </w:r>
     </w:p>
     <w:p>
@@ -712,19 +799,16 @@
         <w:jc w:val="both"/>
       </w:pPr>
       <w:r>
-        <w:t>A</w:t>
-      </w:r>
-      <w:r>
-        <w:t>pplication fail</w:t>
-      </w:r>
-      <w:r>
-        <w:t>s</w:t>
-      </w:r>
-      <w:r>
-        <w:t xml:space="preserve"> to start from an IDE (more on this later)</w:t>
-      </w:r>
-      <w:r>
-        <w:t>.</w:t>
+        <w:t>Some parts of the exam are not completed, but it is not specified in the “</w:t>
+      </w:r>
+      <w:r>
+        <w:rPr>
+          <w:i/>
+        </w:rPr>
+        <w:t>readme.md</w:t>
+      </w:r>
+      <w:r>
+        <w:t>” file.</w:t>
       </w:r>
     </w:p>
     <w:p>
@@ -737,16 +821,16 @@
         <w:jc w:val="both"/>
       </w:pPr>
       <w:r>
-        <w:t>H</w:t>
-      </w:r>
-      <w:r>
-        <w:t xml:space="preserve">aving bugs in your application </w:t>
-      </w:r>
-      <w:r>
-        <w:t>when examiners</w:t>
-      </w:r>
-      <w:r>
-        <w:t xml:space="preserve"> run and play with it</w:t>
+        <w:t>A</w:t>
+      </w:r>
+      <w:r>
+        <w:t>pplication fail</w:t>
+      </w:r>
+      <w:r>
+        <w:t>s</w:t>
+      </w:r>
+      <w:r>
+        <w:t xml:space="preserve"> to start from an IDE (more on this later)</w:t>
       </w:r>
       <w:r>
         <w:t>.</w:t>
@@ -759,30 +843,15 @@
           <w:ilvl w:val="0"/>
           <w:numId w:val="2"/>
         </w:numPr>
-        <w:jc w:val="both"/>
-      </w:pPr>
-      <w:r>
-        <w:t>I</w:t>
-      </w:r>
-      <w:r>
-        <w:t xml:space="preserve">f you use </w:t>
-      </w:r>
-      <w:r>
-        <w:t xml:space="preserve">mocking frameworks like </w:t>
-      </w:r>
-      <w:proofErr w:type="spellStart"/>
-      <w:r>
-        <w:rPr>
-          <w:i/>
-        </w:rPr>
-        <w:t>Mockito</w:t>
-      </w:r>
-      <w:proofErr w:type="spellEnd"/>
-      <w:r>
-        <w:rPr>
-          <w:i/>
-        </w:rPr>
-        <w:t>.</w:t>
+      </w:pPr>
+      <w:r>
+        <w:t xml:space="preserve">Home page is not accessible at: </w:t>
+      </w:r>
+      <w:r>
+        <w:rPr>
+          <w:i/>
+        </w:rPr>
+        <w:t>http://localhost:8080/</w:t>
       </w:r>
     </w:p>
     <w:p>
@@ -795,9 +864,67 @@
         <w:jc w:val="both"/>
       </w:pPr>
       <w:r>
+        <w:t>H</w:t>
+      </w:r>
+      <w:r>
+        <w:t xml:space="preserve">aving bugs in your application </w:t>
+      </w:r>
+      <w:r>
+        <w:t>when examiners</w:t>
+      </w:r>
+      <w:r>
+        <w:t xml:space="preserve"> run and play with it</w:t>
+      </w:r>
+      <w:r>
+        <w:t>.</w:t>
+      </w:r>
+    </w:p>
+    <w:p>
+      <w:pPr>
+        <w:pStyle w:val="ListParagraph"/>
+        <w:numPr>
+          <w:ilvl w:val="0"/>
+          <w:numId w:val="2"/>
+        </w:numPr>
+        <w:jc w:val="both"/>
+      </w:pPr>
+      <w:r>
         <w:t>I</w:t>
       </w:r>
       <w:r>
+        <w:t xml:space="preserve">f you use </w:t>
+      </w:r>
+      <w:r>
+        <w:t xml:space="preserve">mocking frameworks like </w:t>
+      </w:r>
+      <w:proofErr w:type="spellStart"/>
+      <w:r>
+        <w:rPr>
+          <w:i/>
+        </w:rPr>
+        <w:t>Mockito</w:t>
+      </w:r>
+      <w:proofErr w:type="spellEnd"/>
+      <w:r>
+        <w:rPr>
+          <w:i/>
+        </w:rPr>
+        <w:t>.</w:t>
+      </w:r>
+    </w:p>
+    <w:p>
+      <w:pPr>
+        <w:pStyle w:val="ListParagraph"/>
+        <w:numPr>
+          <w:ilvl w:val="0"/>
+          <w:numId w:val="2"/>
+        </w:numPr>
+        <w:jc w:val="both"/>
+      </w:pPr>
+      <w:r>
+        <w:t>I</w:t>
+      </w:r>
+      <w:r>
         <w:t xml:space="preserve">f you use empty spaces </w:t>
       </w:r>
       <w:proofErr w:type="gramStart"/>
@@ -855,7 +982,13 @@
         <w:t>must</w:t>
       </w:r>
       <w:r>
-        <w:t xml:space="preserve"> be implemented with the technologies used during the course. In particular, you need to build a </w:t>
+        <w:t xml:space="preserve"> be implemented with the technologies used during the course. In particular, you </w:t>
+      </w:r>
+      <w:r>
+        <w:t>must</w:t>
+      </w:r>
+      <w:r>
+        <w:t xml:space="preserve"> build a </w:t>
       </w:r>
       <w:proofErr w:type="spellStart"/>
       <w:r>
@@ -866,7 +999,22 @@
       </w:r>
       <w:proofErr w:type="spellEnd"/>
       <w:r>
-        <w:t xml:space="preserve"> application that uses JPA to connect to a SQL database, and using JSF for the GUI.  For this exam, you do NOT need to write any CSS or JavaScript, although you will have to edit some HTML. You must NOT use any EJB, </w:t>
+        <w:t xml:space="preserve"> application that uses JPA to connect to a SQL database, and </w:t>
+      </w:r>
+      <w:r>
+        <w:t>must use</w:t>
+      </w:r>
+      <w:r>
+        <w:t xml:space="preserve"> JSF for the GUI.  For this exam, you do NOT need to write any CSS or JavaScript, although you will have to edit some HTML. You must </w:t>
+      </w:r>
+      <w:r>
+        <w:rPr>
+          <w:b/>
+        </w:rPr>
+        <w:t>NOT</w:t>
+      </w:r>
+      <w:r>
+        <w:t xml:space="preserve"> use any EJB, </w:t>
       </w:r>
       <w:proofErr w:type="spellStart"/>
       <w:r>
@@ -1111,6 +1259,9 @@
       <w:r>
         <w:t>rder in which they are run.</w:t>
       </w:r>
+      <w:r>
+        <w:t xml:space="preserve"> NOTE FOR EXTERNAL EXAMINERS: you must have such drivers on your machine when evaluating the project. </w:t>
+      </w:r>
     </w:p>
     <w:p>
       <w:pPr>
@@ -1177,10 +1328,77 @@
         <w:t xml:space="preserve"> any info you </w:t>
       </w:r>
       <w:r>
-        <w:t xml:space="preserve">deem important. </w:t>
-      </w:r>
-      <w:r>
-        <w:t xml:space="preserve">You must provide the name of </w:t>
+        <w:t>deem important.</w:t>
+      </w:r>
+      <w:r>
+        <w:t xml:space="preserve"> You are </w:t>
+      </w:r>
+      <w:r>
+        <w:rPr>
+          <w:b/>
+        </w:rPr>
+        <w:t>NOT</w:t>
+      </w:r>
+      <w:r>
+        <w:t xml:space="preserve"> allowed to write it in other formats, like </w:t>
+      </w:r>
+      <w:r>
+        <w:rPr>
+          <w:i/>
+        </w:rPr>
+        <w:t>.</w:t>
+      </w:r>
+      <w:proofErr w:type="spellStart"/>
+      <w:r>
+        <w:rPr>
+          <w:i/>
+        </w:rPr>
+        <w:t>docx</w:t>
+      </w:r>
+      <w:proofErr w:type="spellEnd"/>
+      <w:r>
+        <w:t xml:space="preserve"> or </w:t>
+      </w:r>
+      <w:r>
+        <w:rPr>
+          <w:i/>
+        </w:rPr>
+        <w:t>pdf</w:t>
+      </w:r>
+      <w:r>
+        <w:t>.</w:t>
+      </w:r>
+    </w:p>
+    <w:p>
+      <w:pPr>
+        <w:jc w:val="both"/>
+      </w:pPr>
+      <w:r>
+        <w:t xml:space="preserve">In the </w:t>
+      </w:r>
+      <w:r>
+        <w:rPr>
+          <w:i/>
+        </w:rPr>
+        <w:t>readme.</w:t>
+      </w:r>
+      <w:r>
+        <w:rPr>
+          <w:i/>
+        </w:rPr>
+        <w:t>md</w:t>
+      </w:r>
+      <w:r>
+        <w:rPr>
+          <w:i/>
+        </w:rPr>
+        <w:t xml:space="preserve"> </w:t>
+      </w:r>
+      <w:r>
+        <w:t>file, y</w:t>
+      </w:r>
+      <w:r>
+        <w:t xml:space="preserve">ou must provide the name of </w:t>
       </w:r>
       <w:r>
         <w:t xml:space="preserve">a </w:t>
@@ -1218,7 +1436,11 @@
         <w:t xml:space="preserve"> by just right-clicking on such class. </w:t>
       </w:r>
       <w:r>
-        <w:t xml:space="preserve">Note: this entry point might not be the main production settings (e.g., which could be set for working on a cloud provider like </w:t>
+        <w:t xml:space="preserve">Note: this </w:t>
+      </w:r>
+      <w:r>
+        <w:lastRenderedPageBreak/>
+        <w:t xml:space="preserve">entry point might not be the main production settings (e.g., which could be set for working on a cloud provider like </w:t>
       </w:r>
       <w:proofErr w:type="spellStart"/>
       <w:r>
@@ -1332,15 +1554,22 @@
         <w:t>,</w:t>
       </w:r>
       <w:r>
-        <w:t xml:space="preserve"> “I did not do </w:t>
-      </w:r>
-      <w:r>
-        <w:t>tasks</w:t>
-      </w:r>
-      <w:bookmarkStart w:id="0" w:name="_GoBack"/>
-      <w:bookmarkEnd w:id="0"/>
-      <w:r>
-        <w:t xml:space="preserve"> X, Y and Z”. </w:t>
+        <w:t xml:space="preserve"> “</w:t>
+      </w:r>
+      <w:r>
+        <w:rPr>
+          <w:i/>
+        </w:rPr>
+        <w:t>I did</w:t>
+      </w:r>
+      <w:r>
+        <w:rPr>
+          <w:i/>
+        </w:rPr>
+        <w:t xml:space="preserve"> requirements R1, R2 and partially R3. Did not manage to do R4 and R5</w:t>
+      </w:r>
+      <w:r>
+        <w:t xml:space="preserve">”. </w:t>
       </w:r>
       <w:r>
         <w:rPr>
@@ -1438,6 +1667,13 @@
           <w:sz w:val="28"/>
         </w:rPr>
       </w:pPr>
+      <w:r>
+        <w:rPr>
+          <w:b/>
+          <w:sz w:val="28"/>
+        </w:rPr>
+        <w:t xml:space="preserve">R1: </w:t>
+      </w:r>
       <w:r>
         <w:rPr>
           <w:b/>
@@ -1781,6 +2017,13 @@
           <w:b/>
           <w:sz w:val="28"/>
         </w:rPr>
+        <w:t xml:space="preserve">R2: </w:t>
+      </w:r>
+      <w:r>
+        <w:rPr>
+          <w:b/>
+          <w:sz w:val="28"/>
+        </w:rPr>
         <w:t>(</w:t>
       </w:r>
       <w:r>
@@ -1864,7 +2107,11 @@
       </w:r>
       <w:proofErr w:type="spellEnd"/>
       <w:r>
-        <w:t xml:space="preserve"> annotation. You should have at least one test for each of the public methods in those services. Enable the calculation of code coverage with </w:t>
+        <w:t xml:space="preserve"> annotation. You should have at least one test for each of the public methods in those services. Enable the calculation of </w:t>
+      </w:r>
+      <w:r>
+        <w:lastRenderedPageBreak/>
+        <w:t xml:space="preserve">code coverage with </w:t>
       </w:r>
       <w:proofErr w:type="spellStart"/>
       <w:r>
@@ -1875,7 +2122,90 @@
       </w:r>
       <w:proofErr w:type="spellEnd"/>
       <w:r>
-        <w:t xml:space="preserve">. When the tests are run with </w:t>
+        <w:t>. When the tests are run, you must achie</w:t>
+      </w:r>
+      <w:r>
+        <w:t xml:space="preserve">ve a code coverage of </w:t>
+      </w:r>
+      <w:r>
+        <w:rPr>
+          <w:b/>
+        </w:rPr>
+        <w:t>at least 1</w:t>
+      </w:r>
+      <w:r>
+        <w:rPr>
+          <w:b/>
+        </w:rPr>
+        <w:t xml:space="preserve">0% </w:t>
+      </w:r>
+      <w:r>
+        <w:t>(</w:t>
+      </w:r>
+      <w:r>
+        <w:t xml:space="preserve">for </w:t>
+      </w:r>
+      <w:r>
+        <w:rPr>
+          <w:b/>
+        </w:rPr>
+        <w:t>E</w:t>
+      </w:r>
+      <w:r>
+        <w:t xml:space="preserve"> grade) or </w:t>
+      </w:r>
+      <w:r>
+        <w:rPr>
+          <w:b/>
+        </w:rPr>
+        <w:t>70%</w:t>
+      </w:r>
+      <w:r>
+        <w:t xml:space="preserve"> (for </w:t>
+      </w:r>
+      <w:r>
+        <w:rPr>
+          <w:b/>
+        </w:rPr>
+        <w:t>D</w:t>
+      </w:r>
+      <w:r>
+        <w:t xml:space="preserve"> grade</w:t>
+      </w:r>
+      <w:r>
+        <w:t xml:space="preserve"> and above</w:t>
+      </w:r>
+      <w:r>
+        <w:t>) s</w:t>
+      </w:r>
+      <w:r>
+        <w:t>tatement/line coverage</w:t>
+      </w:r>
+      <w:r>
+        <w:t xml:space="preserve"> on the whole “</w:t>
+      </w:r>
+      <w:r>
+        <w:rPr>
+          <w:i/>
+        </w:rPr>
+        <w:t>backend</w:t>
+      </w:r>
+      <w:r>
+        <w:t>” module</w:t>
+      </w:r>
+      <w:r>
+        <w:t xml:space="preserve">, both in </w:t>
+      </w:r>
+      <w:proofErr w:type="spellStart"/>
+      <w:r>
+        <w:rPr>
+          <w:i/>
+        </w:rPr>
+        <w:t>JaCoCo</w:t>
+      </w:r>
+      <w:proofErr w:type="spellEnd"/>
+      <w:r>
+        <w:t xml:space="preserve"> (when run in </w:t>
       </w:r>
       <w:r>
         <w:rPr>
@@ -1884,76 +2214,76 @@
         <w:t>Maven</w:t>
       </w:r>
       <w:r>
-        <w:t>, you must achie</w:t>
-      </w:r>
-      <w:r>
-        <w:t xml:space="preserve">ve a code coverage of </w:t>
-      </w:r>
-      <w:r>
-        <w:rPr>
-          <w:b/>
-        </w:rPr>
-        <w:t>at least 8</w:t>
-      </w:r>
-      <w:r>
-        <w:rPr>
-          <w:b/>
-        </w:rPr>
-        <w:t>0% statement/line coverage</w:t>
-      </w:r>
-      <w:r>
-        <w:t xml:space="preserve"> on the whole “</w:t>
-      </w:r>
-      <w:r>
-        <w:rPr>
-          <w:i/>
-        </w:rPr>
-        <w:t>backend</w:t>
-      </w:r>
-      <w:r>
-        <w:t xml:space="preserve">” module. </w:t>
-      </w:r>
-      <w:r>
-        <w:t xml:space="preserve">Add new tests until such threshold is reached. Note: it is important that you name the tests in meaningful ways. Tests should be easy to read and understand what they are actually testing. </w:t>
-      </w:r>
-    </w:p>
-    <w:p>
-      <w:pPr>
-        <w:jc w:val="both"/>
-      </w:pPr>
-    </w:p>
-    <w:p>
-      <w:pPr>
-        <w:jc w:val="both"/>
-        <w:rPr>
-          <w:b/>
-          <w:sz w:val="28"/>
-        </w:rPr>
-      </w:pPr>
-    </w:p>
-    <w:p>
-      <w:pPr>
-        <w:jc w:val="both"/>
-        <w:rPr>
-          <w:b/>
-          <w:sz w:val="28"/>
-        </w:rPr>
-      </w:pPr>
-    </w:p>
-    <w:p>
-      <w:pPr>
-        <w:jc w:val="both"/>
-        <w:rPr>
-          <w:b/>
-          <w:sz w:val="28"/>
-        </w:rPr>
-      </w:pPr>
-      <w:r>
-        <w:rPr>
-          <w:b/>
-          <w:sz w:val="28"/>
-        </w:rPr>
-        <w:lastRenderedPageBreak/>
+        <w:t xml:space="preserve">) and when </w:t>
+      </w:r>
+      <w:r>
+        <w:t xml:space="preserve">run </w:t>
+      </w:r>
+      <w:bookmarkStart w:id="0" w:name="_GoBack"/>
+      <w:bookmarkEnd w:id="0"/>
+      <w:r>
+        <w:t xml:space="preserve">directly from </w:t>
+      </w:r>
+      <w:r>
+        <w:rPr>
+          <w:i/>
+        </w:rPr>
+        <w:t>IntelliJ</w:t>
+      </w:r>
+      <w:r>
+        <w:t xml:space="preserve"> with “</w:t>
+      </w:r>
+      <w:r>
+        <w:rPr>
+          <w:i/>
+        </w:rPr>
+        <w:t>Run with Coverage</w:t>
+      </w:r>
+      <w:r>
+        <w:t>”</w:t>
+      </w:r>
+      <w:r>
+        <w:t xml:space="preserve">. </w:t>
+      </w:r>
+      <w:r>
+        <w:t>Add new tests until such threshold</w:t>
+      </w:r>
+      <w:r>
+        <w:t>s are</w:t>
+      </w:r>
+      <w:r>
+        <w:t xml:space="preserve"> reached. Note: it is important that you name the tests in meaningful ways. Tests should be easy to read and understand what they are actually testing. </w:t>
+      </w:r>
+    </w:p>
+    <w:p>
+      <w:pPr>
+        <w:jc w:val="both"/>
+        <w:rPr>
+          <w:b/>
+          <w:sz w:val="28"/>
+        </w:rPr>
+      </w:pPr>
+    </w:p>
+    <w:p>
+      <w:pPr>
+        <w:jc w:val="both"/>
+        <w:rPr>
+          <w:b/>
+          <w:sz w:val="28"/>
+        </w:rPr>
+      </w:pPr>
+      <w:r>
+        <w:rPr>
+          <w:b/>
+          <w:sz w:val="28"/>
+        </w:rPr>
+        <w:t xml:space="preserve">R3: </w:t>
+      </w:r>
+      <w:r>
+        <w:rPr>
+          <w:b/>
+          <w:sz w:val="28"/>
+        </w:rPr>
         <w:t>(</w:t>
       </w:r>
       <w:r>
@@ -1968,14 +2298,14 @@
           <w:b/>
           <w:sz w:val="28"/>
         </w:rPr>
-        <w:t xml:space="preserve"> not Sufficient for D</w:t>
-      </w:r>
-      <w:r>
-        <w:rPr>
-          <w:b/>
-          <w:sz w:val="28"/>
-        </w:rPr>
-        <w:t>-C</w:t>
+        <w:t xml:space="preserve"> not Sufficient for </w:t>
+      </w:r>
+      <w:r>
+        <w:rPr>
+          <w:b/>
+          <w:sz w:val="28"/>
+        </w:rPr>
+        <w:t>C</w:t>
       </w:r>
       <w:r>
         <w:rPr>
@@ -2110,7 +2440,16 @@
         <w:t>User login/signup page</w:t>
       </w:r>
       <w:r>
-        <w:t>, based on Spring Security and storing of user info on the SQL database</w:t>
+        <w:t xml:space="preserve">, based on </w:t>
+      </w:r>
+      <w:r>
+        <w:rPr>
+          <w:i/>
+        </w:rPr>
+        <w:t>Spring Security</w:t>
+      </w:r>
+      <w:r>
+        <w:t xml:space="preserve"> and storing of user info on the SQL database</w:t>
       </w:r>
       <w:r>
         <w:t xml:space="preserve">.  </w:t>
@@ -2122,7 +2461,16 @@
         <w:t xml:space="preserve"> </w:t>
       </w:r>
       <w:r>
-        <w:t xml:space="preserve">When a login/signup fails, you MUST show an error message. </w:t>
+        <w:t xml:space="preserve">When a login/signup fails, you </w:t>
+      </w:r>
+      <w:r>
+        <w:rPr>
+          <w:b/>
+        </w:rPr>
+        <w:t>MUST</w:t>
+      </w:r>
+      <w:r>
+        <w:t xml:space="preserve"> show an error message. </w:t>
       </w:r>
     </w:p>
     <w:p>
@@ -2144,7 +2492,16 @@
         <w:jc w:val="both"/>
       </w:pPr>
       <w:r>
-        <w:t>When you design these pages, it is NOT so important how nice they look. The functionalities that you implement a</w:t>
+        <w:t xml:space="preserve">When you design these pages, it is </w:t>
+      </w:r>
+      <w:r>
+        <w:rPr>
+          <w:b/>
+        </w:rPr>
+        <w:t>NOT</w:t>
+      </w:r>
+      <w:r>
+        <w:t xml:space="preserve"> so important how nice they look. The functionalities that you implement a</w:t>
       </w:r>
       <w:r>
         <w:t xml:space="preserve">re more important. </w:t>
@@ -2211,13 +2568,19 @@
         <w:t xml:space="preserve"> regardless of the rest</w:t>
       </w:r>
       <w:r>
-        <w:t xml:space="preserve"> (i.e., you will not be able to get a grade higher than an </w:t>
-      </w:r>
-      <w:r>
-        <w:rPr>
-          <w:b/>
-        </w:rPr>
-        <w:t>E</w:t>
+        <w:t xml:space="preserve"> (i.e., you will not be ab</w:t>
+      </w:r>
+      <w:r>
+        <w:t>le to get a grade higher than a</w:t>
+      </w:r>
+      <w:r>
+        <w:t xml:space="preserve"> </w:t>
+      </w:r>
+      <w:r>
+        <w:rPr>
+          <w:b/>
+        </w:rPr>
+        <w:t>D</w:t>
       </w:r>
       <w:r>
         <w:t>)</w:t>
@@ -2248,6 +2611,13 @@
           <w:b/>
           <w:sz w:val="28"/>
         </w:rPr>
+        <w:t xml:space="preserve">R4: </w:t>
+      </w:r>
+      <w:r>
+        <w:rPr>
+          <w:b/>
+          <w:sz w:val="28"/>
+        </w:rPr>
         <w:t>(</w:t>
       </w:r>
       <w:r>
@@ -2262,14 +2632,14 @@
           <w:b/>
           <w:sz w:val="28"/>
         </w:rPr>
-        <w:t xml:space="preserve"> not Sufficient for C</w:t>
-      </w:r>
-      <w:r>
-        <w:rPr>
-          <w:b/>
-          <w:sz w:val="28"/>
-        </w:rPr>
-        <w:t>-B</w:t>
+        <w:t xml:space="preserve"> not Sufficient for </w:t>
+      </w:r>
+      <w:r>
+        <w:rPr>
+          <w:b/>
+          <w:sz w:val="28"/>
+        </w:rPr>
+        <w:t>B</w:t>
       </w:r>
       <w:r>
         <w:rPr>
@@ -2305,7 +2675,34 @@
         <w:jc w:val="both"/>
       </w:pPr>
       <w:r>
-        <w:t>For each web page, implement a corresponding Page Object. Use such Page Objects to implement at least the following Selenium test</w:t>
+        <w:t xml:space="preserve">For each web page, implement a corresponding </w:t>
+      </w:r>
+      <w:r>
+        <w:rPr>
+          <w:i/>
+        </w:rPr>
+        <w:t>Page Object</w:t>
+      </w:r>
+      <w:r>
+        <w:t xml:space="preserve">. Use such </w:t>
+      </w:r>
+      <w:r>
+        <w:rPr>
+          <w:i/>
+        </w:rPr>
+        <w:t>Page Objects</w:t>
+      </w:r>
+      <w:r>
+        <w:t xml:space="preserve"> to implement at least the following </w:t>
+      </w:r>
+      <w:r>
+        <w:rPr>
+          <w:i/>
+        </w:rPr>
+        <w:t>Selenium</w:t>
+      </w:r>
+      <w:r>
+        <w:t xml:space="preserve"> test</w:t>
       </w:r>
       <w:r>
         <w:t>s (use the same test names, so an examiner</w:t>
@@ -2406,6 +2803,7 @@
         <w:rPr>
           <w:i/>
         </w:rPr>
+        <w:lastRenderedPageBreak/>
         <w:t>testDisplayUserInfo</w:t>
       </w:r>
       <w:proofErr w:type="spellEnd"/>
@@ -2496,7 +2894,6 @@
         <w:jc w:val="both"/>
       </w:pPr>
       <w:r>
-        <w:lastRenderedPageBreak/>
         <w:t xml:space="preserve">Enable </w:t>
       </w:r>
       <w:proofErr w:type="spellStart"/>
@@ -2529,7 +2926,13 @@
         <w:rPr>
           <w:b/>
         </w:rPr>
-        <w:t>code coverage of 90%</w:t>
+        <w:t>code coverage of 8</w:t>
+      </w:r>
+      <w:r>
+        <w:rPr>
+          <w:b/>
+        </w:rPr>
+        <w:t>0%</w:t>
       </w:r>
       <w:r>
         <w:t>. Add new tests until such threshold is reached. What kind of tests to add is up to you, e.g.,</w:t>
@@ -2597,6 +3000,13 @@
           <w:b/>
           <w:sz w:val="28"/>
         </w:rPr>
+        <w:t xml:space="preserve">R5: </w:t>
+      </w:r>
+      <w:r>
+        <w:rPr>
+          <w:b/>
+          <w:sz w:val="28"/>
+        </w:rPr>
         <w:t>(</w:t>
       </w:r>
       <w:r>
@@ -2681,7 +3091,16 @@
         <w:t>MUST</w:t>
       </w:r>
       <w:r>
-        <w:t xml:space="preserve"> have at least one Selenium test </w:t>
+        <w:t xml:space="preserve"> have at least one </w:t>
+      </w:r>
+      <w:r>
+        <w:rPr>
+          <w:i/>
+        </w:rPr>
+        <w:t>Selenium</w:t>
+      </w:r>
+      <w:r>
+        <w:t xml:space="preserve"> test </w:t>
       </w:r>
       <w:r>
         <w:t>to show/verify it</w:t>
@@ -2705,7 +3124,16 @@
         <w:t xml:space="preserve">readme.md </w:t>
       </w:r>
       <w:r>
-        <w:t>(i.e., which new feature is covered by which Selenium test)</w:t>
+        <w:t xml:space="preserve">(i.e., which new feature is covered by which </w:t>
+      </w:r>
+      <w:r>
+        <w:rPr>
+          <w:i/>
+        </w:rPr>
+        <w:t>Selenium</w:t>
+      </w:r>
+      <w:r>
+        <w:t xml:space="preserve"> test)</w:t>
       </w:r>
       <w:r>
         <w:t xml:space="preserve">. Note: in the marking, </w:t>

</xml_diff>

<commit_message>
more fixes for Java 11
</commit_message>
<xml_diff>
--- a/doc/intro/exams/mock_exam.docx
+++ b/doc/intro/exams/mock_exam.docx
@@ -96,14 +96,12 @@
       <w:r>
         <w:t>. No “</w:t>
       </w:r>
-      <w:proofErr w:type="spellStart"/>
       <w:r>
         <w:rPr>
           <w:i/>
         </w:rPr>
         <w:t>rar</w:t>
       </w:r>
-      <w:proofErr w:type="spellEnd"/>
       <w:r>
         <w:t>”, no “</w:t>
       </w:r>
@@ -114,15 +112,7 @@
         <w:t>tar.gz</w:t>
       </w:r>
       <w:r>
-        <w:t>”, etc. You need to submit all source codes (</w:t>
-      </w:r>
-      <w:proofErr w:type="spellStart"/>
-      <w:r>
-        <w:t>eg</w:t>
-      </w:r>
-      <w:proofErr w:type="spellEnd"/>
-      <w:r>
-        <w:t xml:space="preserve">., </w:t>
+        <w:t xml:space="preserve">”, etc. You need to submit all source codes (eg., </w:t>
       </w:r>
       <w:r>
         <w:rPr>
@@ -131,27 +121,14 @@
         <w:t>.java</w:t>
       </w:r>
       <w:r>
-        <w:t xml:space="preserve"> </w:t>
-      </w:r>
-      <w:proofErr w:type="gramStart"/>
-      <w:r>
-        <w:t xml:space="preserve">and </w:t>
-      </w:r>
-      <w:r>
-        <w:rPr>
-          <w:i/>
-        </w:rPr>
-        <w:t>.</w:t>
-      </w:r>
-      <w:proofErr w:type="spellStart"/>
-      <w:r>
-        <w:rPr>
-          <w:i/>
-        </w:rPr>
-        <w:t>xhtml</w:t>
-      </w:r>
-      <w:proofErr w:type="spellEnd"/>
-      <w:proofErr w:type="gramEnd"/>
+        <w:t xml:space="preserve"> and </w:t>
+      </w:r>
+      <w:r>
+        <w:rPr>
+          <w:i/>
+        </w:rPr>
+        <w:t>.xhtml</w:t>
+      </w:r>
       <w:r>
         <w:t>), and no compiled code (</w:t>
       </w:r>
@@ -194,15 +171,7 @@
         <w:t>must</w:t>
       </w:r>
       <w:r>
-        <w:t xml:space="preserve"> be </w:t>
-      </w:r>
-      <w:proofErr w:type="spellStart"/>
-      <w:r>
-        <w:t>compilable</w:t>
-      </w:r>
-      <w:proofErr w:type="spellEnd"/>
-      <w:r>
-        <w:t xml:space="preserve"> with </w:t>
+        <w:t xml:space="preserve"> be compilable with </w:t>
       </w:r>
       <w:r>
         <w:rPr>
@@ -213,28 +182,12 @@
       <w:r>
         <w:t xml:space="preserve"> 3.x with commands like “</w:t>
       </w:r>
-      <w:proofErr w:type="spellStart"/>
-      <w:r>
-        <w:rPr>
-          <w:i/>
-        </w:rPr>
-        <w:t>mvn</w:t>
-      </w:r>
-      <w:proofErr w:type="spellEnd"/>
-      <w:r>
-        <w:rPr>
-          <w:i/>
-        </w:rPr>
-        <w:t xml:space="preserve"> package -</w:t>
-      </w:r>
-      <w:proofErr w:type="spellStart"/>
-      <w:r>
-        <w:rPr>
-          <w:i/>
-        </w:rPr>
-        <w:t>DskipTests</w:t>
-      </w:r>
-      <w:proofErr w:type="spellEnd"/>
+      <w:r>
+        <w:rPr>
+          <w:i/>
+        </w:rPr>
+        <w:t>mvn package -DskipTests</w:t>
+      </w:r>
       <w:r>
         <w:t xml:space="preserve">” directly from your unzipped file. </w:t>
       </w:r>
@@ -245,11 +198,7 @@
         <w:t>must</w:t>
       </w:r>
       <w:r>
-        <w:t xml:space="preserve"> be </w:t>
-      </w:r>
-      <w:proofErr w:type="spellStart"/>
-      <w:r>
-        <w:t>comp</w:t>
+        <w:t xml:space="preserve"> be comp</w:t>
       </w:r>
       <w:r>
         <w:t>i</w:t>
@@ -258,18 +207,16 @@
         <w:t>l</w:t>
       </w:r>
       <w:r>
-        <w:t>able</w:t>
-      </w:r>
-      <w:proofErr w:type="spellEnd"/>
-      <w:r>
-        <w:t xml:space="preserve"> with Java </w:t>
-      </w:r>
-      <w:r>
-        <w:rPr>
-          <w:b/>
-        </w:rPr>
-        <w:t>8</w:t>
-      </w:r>
+        <w:t xml:space="preserve">able with Java </w:t>
+      </w:r>
+      <w:r>
+        <w:rPr>
+          <w:b/>
+        </w:rPr>
+        <w:t>11</w:t>
+      </w:r>
+      <w:bookmarkStart w:id="0" w:name="_GoBack"/>
+      <w:bookmarkEnd w:id="0"/>
       <w:r>
         <w:t xml:space="preserve">. </w:t>
       </w:r>
@@ -297,19 +244,11 @@
       <w:r>
         <w:t xml:space="preserve"> run and pass when running “</w:t>
       </w:r>
-      <w:proofErr w:type="spellStart"/>
-      <w:r>
-        <w:rPr>
-          <w:i/>
-        </w:rPr>
-        <w:t>mvn</w:t>
-      </w:r>
-      <w:proofErr w:type="spellEnd"/>
-      <w:r>
-        <w:rPr>
-          <w:i/>
-        </w:rPr>
-        <w:t xml:space="preserve"> </w:t>
+      <w:r>
+        <w:rPr>
+          <w:i/>
+        </w:rPr>
+        <w:t xml:space="preserve">mvn </w:t>
       </w:r>
       <w:r>
         <w:rPr>
@@ -416,13 +355,8 @@
         <w:t>MUST</w:t>
       </w:r>
       <w:r>
-        <w:t xml:space="preserve"> have in the comments the link to the file from GitHub which you are using and/or </w:t>
-      </w:r>
-      <w:proofErr w:type="spellStart"/>
-      <w:r>
-        <w:t>copying&amp;pasting</w:t>
-      </w:r>
-      <w:proofErr w:type="spellEnd"/>
+        <w:t xml:space="preserve"> have in the comments the link to the file from GitHub which you are using and/or copying&amp;pasting</w:t>
+      </w:r>
       <w:r>
         <w:t xml:space="preserve">. </w:t>
       </w:r>
@@ -519,14 +453,12 @@
       <w:r>
         <w:t xml:space="preserve">. For example, if you submit a </w:t>
       </w:r>
-      <w:proofErr w:type="spellStart"/>
       <w:r>
         <w:rPr>
           <w:i/>
         </w:rPr>
         <w:t>rar</w:t>
       </w:r>
-      <w:proofErr w:type="spellEnd"/>
       <w:r>
         <w:t xml:space="preserve"> or </w:t>
       </w:r>
@@ -588,19 +520,11 @@
       <w:r>
         <w:t xml:space="preserve"> You might want to run “</w:t>
       </w:r>
-      <w:proofErr w:type="spellStart"/>
-      <w:r>
-        <w:rPr>
-          <w:i/>
-        </w:rPr>
-        <w:t>mvn</w:t>
-      </w:r>
-      <w:proofErr w:type="spellEnd"/>
-      <w:r>
-        <w:rPr>
-          <w:i/>
-        </w:rPr>
-        <w:t xml:space="preserve"> clean</w:t>
+      <w:r>
+        <w:rPr>
+          <w:i/>
+        </w:rPr>
+        <w:t>mvn clean</w:t>
       </w:r>
       <w:r>
         <w:t xml:space="preserve">” before crating your </w:t>
@@ -897,14 +821,12 @@
       <w:r>
         <w:t xml:space="preserve">mocking frameworks like </w:t>
       </w:r>
-      <w:proofErr w:type="spellStart"/>
       <w:r>
         <w:rPr>
           <w:i/>
         </w:rPr>
         <w:t>Mockito</w:t>
       </w:r>
-      <w:proofErr w:type="spellEnd"/>
       <w:r>
         <w:rPr>
           <w:i/>
@@ -925,15 +847,7 @@
         <w:t>I</w:t>
       </w:r>
       <w:r>
-        <w:t xml:space="preserve">f you use empty spaces </w:t>
-      </w:r>
-      <w:proofErr w:type="gramStart"/>
-      <w:r>
-        <w:t>“ ”</w:t>
-      </w:r>
-      <w:proofErr w:type="gramEnd"/>
-      <w:r>
-        <w:t xml:space="preserve"> in any file/directory name. Use “_” </w:t>
+        <w:t xml:space="preserve">f you use empty spaces “ ” in any file/directory name. Use “_” </w:t>
       </w:r>
       <w:r>
         <w:t xml:space="preserve">or “-” to separate words </w:t>
@@ -990,14 +904,12 @@
       <w:r>
         <w:t xml:space="preserve"> build a </w:t>
       </w:r>
-      <w:proofErr w:type="spellStart"/>
       <w:r>
         <w:rPr>
           <w:i/>
         </w:rPr>
         <w:t>SpringBoot</w:t>
       </w:r>
-      <w:proofErr w:type="spellEnd"/>
       <w:r>
         <w:t xml:space="preserve"> application that uses JPA to connect to a SQL database, and </w:t>
       </w:r>
@@ -1016,25 +928,21 @@
       <w:r>
         <w:t xml:space="preserve"> use any EJB, </w:t>
       </w:r>
-      <w:proofErr w:type="spellStart"/>
       <w:r>
         <w:rPr>
           <w:i/>
         </w:rPr>
         <w:t>Arquillian</w:t>
       </w:r>
-      <w:proofErr w:type="spellEnd"/>
       <w:r>
         <w:t xml:space="preserve"> nor </w:t>
       </w:r>
-      <w:proofErr w:type="spellStart"/>
       <w:r>
         <w:rPr>
           <w:i/>
         </w:rPr>
         <w:t>Wildfly</w:t>
       </w:r>
-      <w:proofErr w:type="spellEnd"/>
       <w:r>
         <w:t xml:space="preserve">. </w:t>
       </w:r>
@@ -1100,14 +1008,12 @@
       <w:r>
         <w:t xml:space="preserve">” (for aggregated </w:t>
       </w:r>
-      <w:proofErr w:type="spellStart"/>
       <w:r>
         <w:rPr>
           <w:i/>
         </w:rPr>
         <w:t>JaCoCo</w:t>
       </w:r>
-      <w:proofErr w:type="spellEnd"/>
       <w:r>
         <w:t xml:space="preserve"> report). Note, if you copy and paste those </w:t>
       </w:r>
@@ -1225,15 +1131,7 @@
         <w:t xml:space="preserve">r (as </w:t>
       </w:r>
       <w:r>
-        <w:t xml:space="preserve">done in class and in the </w:t>
-      </w:r>
-      <w:proofErr w:type="spellStart"/>
-      <w:r>
-        <w:t>Git</w:t>
-      </w:r>
-      <w:proofErr w:type="spellEnd"/>
-      <w:r>
-        <w:t xml:space="preserve"> repository). Tests </w:t>
+        <w:t xml:space="preserve">done in class and in the Git repository). Tests </w:t>
       </w:r>
       <w:r>
         <w:t>must</w:t>
@@ -1346,28 +1244,20 @@
         <w:rPr>
           <w:i/>
         </w:rPr>
+        <w:t>.docx</w:t>
+      </w:r>
+      <w:r>
+        <w:t xml:space="preserve"> or </w:t>
+      </w:r>
+      <w:r>
+        <w:rPr>
+          <w:i/>
+        </w:rPr>
+        <w:t>pdf</w:t>
+      </w:r>
+      <w:r>
         <w:t>.</w:t>
       </w:r>
-      <w:proofErr w:type="spellStart"/>
-      <w:r>
-        <w:rPr>
-          <w:i/>
-        </w:rPr>
-        <w:t>docx</w:t>
-      </w:r>
-      <w:proofErr w:type="spellEnd"/>
-      <w:r>
-        <w:t xml:space="preserve"> or </w:t>
-      </w:r>
-      <w:r>
-        <w:rPr>
-          <w:i/>
-        </w:rPr>
-        <w:t>pdf</w:t>
-      </w:r>
-      <w:r>
-        <w:t>.</w:t>
-      </w:r>
     </w:p>
     <w:p>
       <w:pPr>
@@ -1386,90 +1276,72 @@
         <w:rPr>
           <w:i/>
         </w:rPr>
-        <w:t>md</w:t>
-      </w:r>
-      <w:r>
-        <w:rPr>
-          <w:i/>
-        </w:rPr>
+        <w:t xml:space="preserve">md </w:t>
+      </w:r>
+      <w:r>
+        <w:t>file, y</w:t>
+      </w:r>
+      <w:r>
+        <w:t xml:space="preserve">ou must provide the name of </w:t>
+      </w:r>
+      <w:r>
+        <w:t xml:space="preserve">a </w:t>
+      </w:r>
+      <w:r>
+        <w:t xml:space="preserve">class that can be used as entry point for testing/debugging your application (e.g., like the </w:t>
+      </w:r>
+      <w:r>
+        <w:rPr>
+          <w:i/>
+        </w:rPr>
+        <w:t>LocalApplicationRunner</w:t>
+      </w:r>
+      <w:r>
+        <w:t xml:space="preserve"> used in the course). Your application </w:t>
+      </w:r>
+      <w:r>
+        <w:rPr>
+          <w:b/>
+        </w:rPr>
+        <w:t>MUST</w:t>
+      </w:r>
+      <w:r>
         <w:t xml:space="preserve"> </w:t>
       </w:r>
       <w:r>
-        <w:t>file, y</w:t>
-      </w:r>
-      <w:r>
-        <w:t xml:space="preserve">ou must provide the name of </w:t>
-      </w:r>
-      <w:r>
-        <w:t xml:space="preserve">a </w:t>
-      </w:r>
-      <w:r>
-        <w:t xml:space="preserve">class that can be used as entry point for testing/debugging your application (e.g., like the </w:t>
-      </w:r>
-      <w:proofErr w:type="spellStart"/>
+        <w:t>be runnable from an IDE</w:t>
+      </w:r>
+      <w:r>
+        <w:t xml:space="preserve"> (e.g., IntelliJ)</w:t>
+      </w:r>
+      <w:r>
+        <w:t xml:space="preserve"> by just right-clicking on such class. </w:t>
+      </w:r>
+      <w:r>
+        <w:t xml:space="preserve">Note: this </w:t>
+      </w:r>
+      <w:r>
+        <w:lastRenderedPageBreak/>
+        <w:t xml:space="preserve">entry point might not be the main production settings (e.g., which could be set for working on a cloud provider like Heroku), and it </w:t>
+      </w:r>
+      <w:r>
+        <w:rPr>
+          <w:b/>
+        </w:rPr>
+        <w:t>MUST</w:t>
+      </w:r>
+      <w:r>
+        <w:t xml:space="preserve"> provide some default data already present in the database (e.g., automatically initialized with a SQL script or a service bean). </w:t>
+      </w:r>
+      <w:r>
+        <w:t xml:space="preserve">When running such </w:t>
+      </w:r>
       <w:r>
         <w:rPr>
           <w:i/>
         </w:rPr>
         <w:t>LocalApplicationRunner</w:t>
       </w:r>
-      <w:proofErr w:type="spellEnd"/>
-      <w:r>
-        <w:t xml:space="preserve"> used in the course). Your application </w:t>
-      </w:r>
-      <w:r>
-        <w:rPr>
-          <w:b/>
-        </w:rPr>
-        <w:t>MUST</w:t>
-      </w:r>
-      <w:r>
-        <w:t xml:space="preserve"> </w:t>
-      </w:r>
-      <w:r>
-        <w:t>be runnable from an IDE</w:t>
-      </w:r>
-      <w:r>
-        <w:t xml:space="preserve"> (e.g., IntelliJ)</w:t>
-      </w:r>
-      <w:r>
-        <w:t xml:space="preserve"> by just right-clicking on such class. </w:t>
-      </w:r>
-      <w:r>
-        <w:t xml:space="preserve">Note: this </w:t>
-      </w:r>
-      <w:r>
-        <w:lastRenderedPageBreak/>
-        <w:t xml:space="preserve">entry point might not be the main production settings (e.g., which could be set for working on a cloud provider like </w:t>
-      </w:r>
-      <w:proofErr w:type="spellStart"/>
-      <w:r>
-        <w:t>Heroku</w:t>
-      </w:r>
-      <w:proofErr w:type="spellEnd"/>
-      <w:r>
-        <w:t xml:space="preserve">), and it </w:t>
-      </w:r>
-      <w:r>
-        <w:rPr>
-          <w:b/>
-        </w:rPr>
-        <w:t>MUST</w:t>
-      </w:r>
-      <w:r>
-        <w:t xml:space="preserve"> provide some default data already present in the database (e.g., automatically initialized with a SQL script or a service bean). </w:t>
-      </w:r>
-      <w:r>
-        <w:t xml:space="preserve">When running such </w:t>
-      </w:r>
-      <w:proofErr w:type="spellStart"/>
-      <w:r>
-        <w:rPr>
-          <w:i/>
-        </w:rPr>
-        <w:t>LocalApplicationRunner</w:t>
-      </w:r>
-      <w:proofErr w:type="spellEnd"/>
       <w:r>
         <w:t xml:space="preserve"> from an IDE, the database must be automatically started (e.g., you can use an embedded database like H2). </w:t>
       </w:r>
@@ -1975,22 +1847,12 @@
       <w:r>
         <w:t>rnate/JPA must be configured in the “</w:t>
       </w:r>
-      <w:proofErr w:type="spellStart"/>
-      <w:r>
-        <w:rPr>
-          <w:i/>
-        </w:rPr>
-        <w:t>ddl-</w:t>
-      </w:r>
-      <w:proofErr w:type="gramStart"/>
-      <w:r>
-        <w:rPr>
-          <w:i/>
-        </w:rPr>
-        <w:t>auto:validate</w:t>
-      </w:r>
-      <w:proofErr w:type="spellEnd"/>
-      <w:proofErr w:type="gramEnd"/>
+      <w:r>
+        <w:rPr>
+          <w:i/>
+        </w:rPr>
+        <w:t>ddl-auto:validate</w:t>
+      </w:r>
       <w:r>
         <w:t>” mode.</w:t>
       </w:r>
@@ -2096,16 +1958,8 @@
         <w:rPr>
           <w:i/>
         </w:rPr>
-        <w:t>@</w:t>
-      </w:r>
-      <w:proofErr w:type="spellStart"/>
-      <w:r>
-        <w:rPr>
-          <w:i/>
-        </w:rPr>
-        <w:t>SpringBootTest</w:t>
-      </w:r>
-      <w:proofErr w:type="spellEnd"/>
+        <w:t>@SpringBootTest</w:t>
+      </w:r>
       <w:r>
         <w:t xml:space="preserve"> annotation. You should have at least one test for each of the public methods in those services. Enable the calculation of </w:t>
       </w:r>
@@ -2113,14 +1967,12 @@
         <w:lastRenderedPageBreak/>
         <w:t xml:space="preserve">code coverage with </w:t>
       </w:r>
-      <w:proofErr w:type="spellStart"/>
       <w:r>
         <w:rPr>
           <w:i/>
         </w:rPr>
         <w:t>JaCoCo</w:t>
       </w:r>
-      <w:proofErr w:type="spellEnd"/>
       <w:r>
         <w:t>. When the tests are run, you must achie</w:t>
       </w:r>
@@ -2196,14 +2048,12 @@
       <w:r>
         <w:t xml:space="preserve">, both in </w:t>
       </w:r>
-      <w:proofErr w:type="spellStart"/>
       <w:r>
         <w:rPr>
           <w:i/>
         </w:rPr>
         <w:t>JaCoCo</w:t>
       </w:r>
-      <w:proofErr w:type="spellEnd"/>
       <w:r>
         <w:t xml:space="preserve"> (when run in </w:t>
       </w:r>
@@ -2219,8 +2069,6 @@
       <w:r>
         <w:t xml:space="preserve">run </w:t>
       </w:r>
-      <w:bookmarkStart w:id="0" w:name="_GoBack"/>
-      <w:bookmarkEnd w:id="0"/>
       <w:r>
         <w:t xml:space="preserve">directly from </w:t>
       </w:r>
@@ -2535,14 +2383,12 @@
       <w:r>
         <w:t xml:space="preserve">Note: if it is not possible to start the application from </w:t>
       </w:r>
-      <w:proofErr w:type="spellStart"/>
       <w:r>
         <w:rPr>
           <w:i/>
         </w:rPr>
         <w:t>LocalApplicationRunner</w:t>
       </w:r>
-      <w:proofErr w:type="spellEnd"/>
       <w:r>
         <w:t xml:space="preserve"> </w:t>
       </w:r>
@@ -2720,7 +2566,6 @@
         </w:numPr>
         <w:jc w:val="both"/>
       </w:pPr>
-      <w:proofErr w:type="spellStart"/>
       <w:r>
         <w:rPr>
           <w:i/>
@@ -2733,7 +2578,6 @@
         </w:rPr>
         <w:t>DefaultTrips</w:t>
       </w:r>
-      <w:proofErr w:type="spellEnd"/>
       <w:r>
         <w:t xml:space="preserve">: go to home </w:t>
       </w:r>
@@ -2753,7 +2597,6 @@
         </w:numPr>
         <w:jc w:val="both"/>
       </w:pPr>
-      <w:proofErr w:type="spellStart"/>
       <w:r>
         <w:rPr>
           <w:i/>
@@ -2766,7 +2609,6 @@
         </w:rPr>
         <w:t>DisplayTripDetails</w:t>
       </w:r>
-      <w:proofErr w:type="spellEnd"/>
       <w:r>
         <w:t xml:space="preserve">: go to </w:t>
       </w:r>
@@ -2798,7 +2640,6 @@
         </w:numPr>
         <w:jc w:val="both"/>
       </w:pPr>
-      <w:proofErr w:type="spellStart"/>
       <w:r>
         <w:rPr>
           <w:i/>
@@ -2806,7 +2647,6 @@
         <w:lastRenderedPageBreak/>
         <w:t>testDisplayUserInfo</w:t>
       </w:r>
-      <w:proofErr w:type="spellEnd"/>
       <w:r>
         <w:t>:</w:t>
       </w:r>
@@ -2829,7 +2669,6 @@
         </w:numPr>
         <w:jc w:val="both"/>
       </w:pPr>
-      <w:proofErr w:type="spellStart"/>
       <w:r>
         <w:rPr>
           <w:i/>
@@ -2842,7 +2681,6 @@
         </w:rPr>
         <w:t>BookTrip</w:t>
       </w:r>
-      <w:proofErr w:type="spellEnd"/>
       <w:r>
         <w:t>:</w:t>
       </w:r>
@@ -2862,7 +2700,6 @@
         </w:numPr>
         <w:jc w:val="both"/>
       </w:pPr>
-      <w:proofErr w:type="spellStart"/>
       <w:r>
         <w:rPr>
           <w:i/>
@@ -2875,7 +2712,6 @@
         </w:rPr>
         <w:t>Search</w:t>
       </w:r>
-      <w:proofErr w:type="spellEnd"/>
       <w:r>
         <w:t>:</w:t>
       </w:r>
@@ -2896,14 +2732,12 @@
       <w:r>
         <w:t xml:space="preserve">Enable </w:t>
       </w:r>
-      <w:proofErr w:type="spellStart"/>
       <w:r>
         <w:rPr>
           <w:i/>
         </w:rPr>
         <w:t>JaCoCo</w:t>
       </w:r>
-      <w:proofErr w:type="spellEnd"/>
       <w:r>
         <w:t xml:space="preserve"> to collect aggregate statistics of code coverage for the whole application in the “</w:t>
       </w:r>
@@ -2941,152 +2775,136 @@
         <w:t xml:space="preserve"> </w:t>
       </w:r>
       <w:r>
-        <w:t xml:space="preserve">unit, integration or system </w:t>
-      </w:r>
-      <w:proofErr w:type="gramStart"/>
-      <w:r>
-        <w:t>tests.</w:t>
-      </w:r>
-      <w:proofErr w:type="gramEnd"/>
+        <w:t xml:space="preserve">unit, integration or system tests. </w:t>
+      </w:r>
+      <w:r>
+        <w:t>The report of the aggregate statistics should be generated when calling “</w:t>
+      </w:r>
+      <w:r>
+        <w:rPr>
+          <w:i/>
+        </w:rPr>
+        <w:t>mvn verify</w:t>
+      </w:r>
+      <w:r>
+        <w:t xml:space="preserve">” from command-line. </w:t>
+      </w:r>
+      <w:r>
+        <w:t>Recall that bugs in your application will significantly reduce your grade.</w:t>
+      </w:r>
       <w:r>
         <w:t xml:space="preserve"> </w:t>
       </w:r>
-      <w:r>
-        <w:t>The report of the aggregate statistics should be generated when calling “</w:t>
-      </w:r>
-      <w:proofErr w:type="spellStart"/>
-      <w:r>
-        <w:rPr>
-          <w:i/>
-        </w:rPr>
-        <w:t>mvn</w:t>
-      </w:r>
-      <w:proofErr w:type="spellEnd"/>
-      <w:r>
-        <w:rPr>
-          <w:i/>
-        </w:rPr>
-        <w:t xml:space="preserve"> verify</w:t>
-      </w:r>
-      <w:r>
-        <w:t xml:space="preserve">” from command-line. </w:t>
-      </w:r>
-      <w:r>
-        <w:t>Recall that bugs in your application will significantly reduce your grade.</w:t>
-      </w:r>
-      <w:r>
+    </w:p>
+    <w:p>
+      <w:pPr>
+        <w:jc w:val="both"/>
+        <w:rPr>
+          <w:b/>
+          <w:sz w:val="28"/>
+        </w:rPr>
+      </w:pPr>
+    </w:p>
+    <w:p>
+      <w:pPr>
+        <w:jc w:val="both"/>
+        <w:rPr>
+          <w:b/>
+          <w:sz w:val="28"/>
+        </w:rPr>
+      </w:pPr>
+      <w:r>
+        <w:rPr>
+          <w:b/>
+          <w:sz w:val="28"/>
+        </w:rPr>
+        <w:t xml:space="preserve">R5: </w:t>
+      </w:r>
+      <w:r>
+        <w:rPr>
+          <w:b/>
+          <w:sz w:val="28"/>
+        </w:rPr>
+        <w:t>(</w:t>
+      </w:r>
+      <w:r>
+        <w:rPr>
+          <w:b/>
+          <w:sz w:val="28"/>
+        </w:rPr>
+        <w:t>Necessary but not Sufficient for A grade</w:t>
+      </w:r>
+      <w:r>
+        <w:rPr>
+          <w:b/>
+          <w:sz w:val="28"/>
+        </w:rPr>
+        <w:t>)</w:t>
+      </w:r>
+      <w:r>
+        <w:rPr>
+          <w:b/>
+          <w:sz w:val="28"/>
+        </w:rPr>
         <w:t xml:space="preserve"> </w:t>
       </w:r>
-    </w:p>
-    <w:p>
-      <w:pPr>
-        <w:jc w:val="both"/>
-        <w:rPr>
-          <w:b/>
-          <w:sz w:val="28"/>
-        </w:rPr>
-      </w:pPr>
-    </w:p>
-    <w:p>
-      <w:pPr>
-        <w:jc w:val="both"/>
-        <w:rPr>
-          <w:b/>
-          <w:sz w:val="28"/>
-        </w:rPr>
-      </w:pPr>
-      <w:r>
-        <w:rPr>
-          <w:b/>
-          <w:sz w:val="28"/>
-        </w:rPr>
-        <w:t xml:space="preserve">R5: </w:t>
-      </w:r>
-      <w:r>
-        <w:rPr>
-          <w:b/>
-          <w:sz w:val="28"/>
-        </w:rPr>
-        <w:t>(</w:t>
-      </w:r>
-      <w:r>
-        <w:rPr>
-          <w:b/>
-          <w:sz w:val="28"/>
-        </w:rPr>
-        <w:t>Necessary but not Sufficient for A grade</w:t>
-      </w:r>
-      <w:r>
-        <w:rPr>
-          <w:b/>
-          <w:sz w:val="28"/>
-        </w:rPr>
-        <w:t>)</w:t>
-      </w:r>
-      <w:r>
-        <w:rPr>
-          <w:b/>
-          <w:sz w:val="28"/>
-        </w:rPr>
+      <w:r>
+        <w:rPr>
+          <w:b/>
+          <w:sz w:val="28"/>
+        </w:rPr>
+        <w:t>Extra</w:t>
+      </w:r>
+    </w:p>
+    <w:p>
+      <w:pPr>
+        <w:jc w:val="both"/>
+      </w:pPr>
+      <w:r>
+        <w:t xml:space="preserve">In the eventuality of you finishing all of the above exercises, </w:t>
+      </w:r>
+      <w:r>
+        <w:rPr>
+          <w:i/>
+        </w:rPr>
+        <w:t>and only then</w:t>
+      </w:r>
+      <w:r>
+        <w:t xml:space="preserve">, if you have extra time left you should add </w:t>
+      </w:r>
+      <w:r>
+        <w:t xml:space="preserve">new </w:t>
+      </w:r>
+      <w:r>
+        <w:t>functionalities/features to your project. Those extra functionalities need to be briefly discussed/listed in the “</w:t>
+      </w:r>
+      <w:r>
+        <w:rPr>
+          <w:i/>
+        </w:rPr>
+        <w:t>readme.</w:t>
+      </w:r>
+      <w:r>
+        <w:rPr>
+          <w:i/>
+        </w:rPr>
+        <w:t>md</w:t>
+      </w:r>
+      <w:r>
+        <w:t xml:space="preserve">” file (e.g., as bullet points). Each new </w:t>
+      </w:r>
+      <w:r>
+        <w:t xml:space="preserve">visible </w:t>
+      </w:r>
+      <w:r>
+        <w:t>feature</w:t>
+      </w:r>
+      <w:r>
         <w:t xml:space="preserve"> </w:t>
       </w:r>
       <w:r>
         <w:rPr>
           <w:b/>
-          <w:sz w:val="28"/>
-        </w:rPr>
-        <w:t>Extra</w:t>
-      </w:r>
-    </w:p>
-    <w:p>
-      <w:pPr>
-        <w:jc w:val="both"/>
-      </w:pPr>
-      <w:r>
-        <w:t xml:space="preserve">In the eventuality of you finishing all of the above exercises, </w:t>
-      </w:r>
-      <w:r>
-        <w:rPr>
-          <w:i/>
-        </w:rPr>
-        <w:t>and only then</w:t>
-      </w:r>
-      <w:r>
-        <w:t xml:space="preserve">, if you have extra time left you should add </w:t>
-      </w:r>
-      <w:r>
-        <w:t xml:space="preserve">new </w:t>
-      </w:r>
-      <w:r>
-        <w:t>functionalities/features to your project. Those extra functionalities need to be briefly discussed/listed in the “</w:t>
-      </w:r>
-      <w:r>
-        <w:rPr>
-          <w:i/>
-        </w:rPr>
-        <w:t>readme.</w:t>
-      </w:r>
-      <w:r>
-        <w:rPr>
-          <w:i/>
-        </w:rPr>
-        <w:t>md</w:t>
-      </w:r>
-      <w:r>
-        <w:t xml:space="preserve">” file (e.g., as bullet points). Each new </w:t>
-      </w:r>
-      <w:r>
-        <w:t xml:space="preserve">visible </w:t>
-      </w:r>
-      <w:r>
-        <w:t>feature</w:t>
-      </w:r>
-      <w:r>
-        <w:t xml:space="preserve"> </w:t>
-      </w:r>
-      <w:r>
-        <w:rPr>
-          <w:b/>
         </w:rPr>
         <w:t>MUST</w:t>
       </w:r>
@@ -3154,15 +2972,7 @@
         <w:t xml:space="preserve"> document</w:t>
       </w:r>
       <w:r>
-        <w:t xml:space="preserve">. What type of functionalities to add is completely up to </w:t>
-      </w:r>
-      <w:proofErr w:type="gramStart"/>
-      <w:r>
-        <w:t>you.</w:t>
-      </w:r>
-      <w:proofErr w:type="gramEnd"/>
-      <w:r>
-        <w:t xml:space="preserve"> </w:t>
+        <w:t xml:space="preserve">. What type of functionalities to add is completely up to you. </w:t>
       </w:r>
     </w:p>
     <w:p>

</xml_diff>

<commit_message>
clarification on required code coverage
</commit_message>
<xml_diff>
--- a/doc/intro/exams/mock_exam.docx
+++ b/doc/intro/exams/mock_exam.docx
@@ -2395,14 +2395,12 @@
       <w:r>
         <w:t xml:space="preserve">. When the tests are run, you </w:t>
       </w:r>
-      <w:bookmarkStart w:id="0" w:name="_GoBack"/>
       <w:r>
         <w:rPr>
           <w:b/>
         </w:rPr>
         <w:t>MUST</w:t>
       </w:r>
-      <w:bookmarkEnd w:id="0"/>
       <w:r>
         <w:t xml:space="preserve"> achie</w:t>
       </w:r>
@@ -3214,7 +3212,62 @@
         <w:t>0%</w:t>
       </w:r>
       <w:r>
-        <w:t>. Add new tests until such threshold is reached. What kind of tests to add is up to you, e.g.,</w:t>
+        <w:rPr>
+          <w:b/>
+        </w:rPr>
+        <w:t xml:space="preserve"> </w:t>
+      </w:r>
+      <w:bookmarkStart w:id="0" w:name="_GoBack"/>
+      <w:r>
+        <w:t>(in particular, the “</w:t>
+      </w:r>
+      <w:proofErr w:type="spellStart"/>
+      <w:r>
+        <w:rPr>
+          <w:i/>
+        </w:rPr>
+        <w:t>Cov</w:t>
+      </w:r>
+      <w:proofErr w:type="spellEnd"/>
+      <w:r>
+        <w:rPr>
+          <w:i/>
+        </w:rPr>
+        <w:t>.</w:t>
+      </w:r>
+      <w:r>
+        <w:t>” column entry for “</w:t>
+      </w:r>
+      <w:r>
+        <w:rPr>
+          <w:i/>
+        </w:rPr>
+        <w:t>Total</w:t>
+      </w:r>
+      <w:r>
+        <w:t>” after the</w:t>
+      </w:r>
+      <w:r>
+        <w:t xml:space="preserve"> </w:t>
+      </w:r>
+      <w:r>
+        <w:t>“</w:t>
+      </w:r>
+      <w:r>
+        <w:rPr>
+          <w:i/>
+        </w:rPr>
+        <w:t>Missed Instructions</w:t>
+      </w:r>
+      <w:r>
+        <w:t>” column, as discussed in class)</w:t>
+      </w:r>
+      <w:r>
+        <w:t xml:space="preserve">. </w:t>
+      </w:r>
+      <w:bookmarkEnd w:id="0"/>
+      <w:r>
+        <w:t>Add new tests until such threshold is reached. What kind of tests to add is up to you, e.g.,</w:t>
       </w:r>
       <w:r>
         <w:t xml:space="preserve"> </w:t>
@@ -4410,6 +4463,7 @@
     <w:lsdException w:name="HTML Sample" w:semiHidden="1" w:unhideWhenUsed="1"/>
     <w:lsdException w:name="HTML Typewriter" w:semiHidden="1" w:unhideWhenUsed="1"/>
     <w:lsdException w:name="HTML Variable" w:semiHidden="1" w:unhideWhenUsed="1"/>
+    <w:lsdException w:name="Normal Table" w:semiHidden="1" w:unhideWhenUsed="1"/>
     <w:lsdException w:name="annotation subject" w:semiHidden="1" w:unhideWhenUsed="1"/>
     <w:lsdException w:name="No List" w:semiHidden="1" w:unhideWhenUsed="1"/>
     <w:lsdException w:name="Outline List 1" w:semiHidden="1" w:unhideWhenUsed="1"/>
@@ -4453,8 +4507,10 @@
     <w:lsdException w:name="Table Elegant" w:semiHidden="1" w:unhideWhenUsed="1"/>
     <w:lsdException w:name="Table Professional" w:semiHidden="1" w:unhideWhenUsed="1"/>
     <w:lsdException w:name="Table Subtle 1" w:semiHidden="1" w:unhideWhenUsed="1"/>
+    <w:lsdException w:name="Table Subtle 2" w:semiHidden="1" w:unhideWhenUsed="1"/>
     <w:lsdException w:name="Table Web 1" w:semiHidden="1" w:unhideWhenUsed="1"/>
     <w:lsdException w:name="Table Web 2" w:semiHidden="1" w:unhideWhenUsed="1"/>
+    <w:lsdException w:name="Table Web 3" w:semiHidden="1" w:unhideWhenUsed="1"/>
     <w:lsdException w:name="Balloon Text" w:semiHidden="1" w:unhideWhenUsed="1"/>
     <w:lsdException w:name="Table Grid" w:uiPriority="39"/>
     <w:lsdException w:name="Table Theme" w:semiHidden="1" w:unhideWhenUsed="1"/>

</xml_diff>